<commit_message>
Updating discretewq EDI publication to version used in temperature analyses
</commit_message>
<xml_diff>
--- a/Data publication/metadata_templates/methods.docx
+++ b/Data publication/metadata_templates/methods.docx
@@ -1,6 +1,6 @@
 
 <file path=word/document.xml><?xml version="1.0" encoding="utf-8"?>
-<w:document xmlns:wpc="http://schemas.microsoft.com/office/word/2010/wordprocessingCanvas" xmlns:cx="http://schemas.microsoft.com/office/drawing/2014/chartex" xmlns:cx1="http://schemas.microsoft.com/office/drawing/2015/9/8/chartex" xmlns:cx2="http://schemas.microsoft.com/office/drawing/2015/10/21/chartex" xmlns:cx3="http://schemas.microsoft.com/office/drawing/2016/5/9/chartex" xmlns:cx4="http://schemas.microsoft.com/office/drawing/2016/5/10/chartex" xmlns:cx5="http://schemas.microsoft.com/office/drawing/2016/5/11/chartex" xmlns:cx6="http://schemas.microsoft.com/office/drawing/2016/5/12/chartex" xmlns:cx7="http://schemas.microsoft.com/office/drawing/2016/5/13/chartex" xmlns:cx8="http://schemas.microsoft.com/office/drawing/2016/5/14/chartex" xmlns:mc="http://schemas.openxmlformats.org/markup-compatibility/2006" xmlns:aink="http://schemas.microsoft.com/office/drawing/2016/ink" xmlns:am3d="http://schemas.microsoft.com/office/drawing/2017/model3d" xmlns:o="urn:schemas-microsoft-com:office:office" xmlns:r="http://schemas.openxmlformats.org/officeDocument/2006/relationships" xmlns:m="http://schemas.openxmlformats.org/officeDocument/2006/math" xmlns:v="urn:schemas-microsoft-com:vml" xmlns:wp14="http://schemas.microsoft.com/office/word/2010/wordprocessingDrawing" xmlns:wp="http://schemas.openxmlformats.org/drawingml/2006/wordprocessingDrawing" xmlns:w10="urn:schemas-microsoft-com:office:word" xmlns:w="http://schemas.openxmlformats.org/wordprocessingml/2006/main" xmlns:w14="http://schemas.microsoft.com/office/word/2010/wordml" xmlns:w15="http://schemas.microsoft.com/office/word/2012/wordml" xmlns:w16cex="http://schemas.microsoft.com/office/word/2018/wordml/cex" xmlns:w16cid="http://schemas.microsoft.com/office/word/2016/wordml/cid" xmlns:w16="http://schemas.microsoft.com/office/word/2018/wordml" xmlns:w16se="http://schemas.microsoft.com/office/word/2015/wordml/symex" xmlns:wpg="http://schemas.microsoft.com/office/word/2010/wordprocessingGroup" xmlns:wpi="http://schemas.microsoft.com/office/word/2010/wordprocessingInk" xmlns:wne="http://schemas.microsoft.com/office/word/2006/wordml" xmlns:wps="http://schemas.microsoft.com/office/word/2010/wordprocessingShape" mc:Ignorable="w14 w15 w16se w16cid w16 w16cex wp14">
+<w:document xmlns:wpc="http://schemas.microsoft.com/office/word/2010/wordprocessingCanvas" xmlns:cx="http://schemas.microsoft.com/office/drawing/2014/chartex" xmlns:cx1="http://schemas.microsoft.com/office/drawing/2015/9/8/chartex" xmlns:cx2="http://schemas.microsoft.com/office/drawing/2015/10/21/chartex" xmlns:cx3="http://schemas.microsoft.com/office/drawing/2016/5/9/chartex" xmlns:cx4="http://schemas.microsoft.com/office/drawing/2016/5/10/chartex" xmlns:cx5="http://schemas.microsoft.com/office/drawing/2016/5/11/chartex" xmlns:cx6="http://schemas.microsoft.com/office/drawing/2016/5/12/chartex" xmlns:cx7="http://schemas.microsoft.com/office/drawing/2016/5/13/chartex" xmlns:cx8="http://schemas.microsoft.com/office/drawing/2016/5/14/chartex" xmlns:mc="http://schemas.openxmlformats.org/markup-compatibility/2006" xmlns:aink="http://schemas.microsoft.com/office/drawing/2016/ink" xmlns:am3d="http://schemas.microsoft.com/office/drawing/2017/model3d" xmlns:o="urn:schemas-microsoft-com:office:office" xmlns:r="http://schemas.openxmlformats.org/officeDocument/2006/relationships" xmlns:m="http://schemas.openxmlformats.org/officeDocument/2006/math" xmlns:v="urn:schemas-microsoft-com:vml" xmlns:wp14="http://schemas.microsoft.com/office/word/2010/wordprocessingDrawing" xmlns:wp="http://schemas.openxmlformats.org/drawingml/2006/wordprocessingDrawing" xmlns:w10="urn:schemas-microsoft-com:office:word" xmlns:w="http://schemas.openxmlformats.org/wordprocessingml/2006/main" xmlns:w14="http://schemas.microsoft.com/office/word/2010/wordml" xmlns:w15="http://schemas.microsoft.com/office/word/2012/wordml" xmlns:w16cex="http://schemas.microsoft.com/office/word/2018/wordml/cex" xmlns:w16cid="http://schemas.microsoft.com/office/word/2016/wordml/cid" xmlns:w16="http://schemas.microsoft.com/office/word/2018/wordml" xmlns:w16sdtdh="http://schemas.microsoft.com/office/word/2020/wordml/sdtdatahash" xmlns:w16se="http://schemas.microsoft.com/office/word/2015/wordml/symex" xmlns:wpg="http://schemas.microsoft.com/office/word/2010/wordprocessingGroup" xmlns:wpi="http://schemas.microsoft.com/office/word/2010/wordprocessingInk" xmlns:wne="http://schemas.microsoft.com/office/word/2006/wordml" xmlns:wps="http://schemas.microsoft.com/office/word/2010/wordprocessingShape" mc:Ignorable="w14 w15 w16se w16cid w16 w16cex w16sdtdh wp14">
   <w:body>
     <w:p>
       <w:r>
@@ -13,13 +13,11 @@
         <w:ind w:firstLine="720"/>
       </w:pPr>
       <w:r>
-        <w:t xml:space="preserve">To create an integrated database of discrete water quality measurements in the San Francisco Estuary, we combined data from 11 boat-based surveys with the R statistical programming language (R Core Team 2020). The data integration code was packaged into the R package </w:t>
-      </w:r>
-      <w:proofErr w:type="spellStart"/>
-      <w:r>
-        <w:t>discretewq</w:t>
-      </w:r>
-      <w:proofErr w:type="spellEnd"/>
+        <w:t>To create an integrated database of discrete water quality measurements in the San Francisco Estuary, we combined data from 11 boat-based surveys with the R statistical programming language (R Core Team 2020). The data integration code was packaged into the R package discretewq</w:t>
+      </w:r>
+      <w:r>
+        <w:t xml:space="preserve"> v1.1.0</w:t>
+      </w:r>
       <w:r>
         <w:t xml:space="preserve">: </w:t>
       </w:r>
@@ -27,7 +25,13 @@
         <w:t>https://github.com/sbashevkin/discretewq</w:t>
       </w:r>
       <w:r>
-        <w:t xml:space="preserve"> (Bashevkin 2021)</w:t>
+        <w:t xml:space="preserve"> (Bashevkin 202</w:t>
+      </w:r>
+      <w:r>
+        <w:t>2</w:t>
+      </w:r>
+      <w:r>
+        <w:t>)</w:t>
       </w:r>
       <w:r>
         <w:t>.</w:t>
@@ -218,15 +222,7 @@
         <w:t>Microcystis</w:t>
       </w:r>
       <w:r>
-        <w:t xml:space="preserve"> presence in zooplankton net cod-ends. Outside this short </w:t>
-      </w:r>
-      <w:proofErr w:type="gramStart"/>
-      <w:r>
-        <w:t>time period</w:t>
-      </w:r>
-      <w:proofErr w:type="gramEnd"/>
-      <w:r>
-        <w:t>, this was measured as a “low” on the 5-point scaled, so all records of this 6</w:t>
+        <w:t xml:space="preserve"> presence in zooplankton net cod-ends. Outside this short time period, this was measured as a “low” on the 5-point scaled, so all records of this 6</w:t>
       </w:r>
       <w:r>
         <w:rPr>
@@ -249,15 +245,7 @@
         <w:ind w:firstLine="720"/>
       </w:pPr>
       <w:r>
-        <w:t xml:space="preserve">Chlorophyll-a methods differed slightly among surveys. EMP filtered water samples through a 1 µm glass fiber filter and measured Chlorophyll concentrations in the lab. SDSCS and SFBS used sonde probes to measure chlorophyll in the field but USGS calibrated these field measurements with filtered water samples collected and analyzed </w:t>
-      </w:r>
-      <w:proofErr w:type="gramStart"/>
-      <w:r>
-        <w:t>similar to</w:t>
-      </w:r>
-      <w:proofErr w:type="gramEnd"/>
-      <w:r>
-        <w:t xml:space="preserve"> EMP. </w:t>
+        <w:t xml:space="preserve">Chlorophyll-a methods differed slightly among surveys. EMP filtered water samples through a 1 µm glass fiber filter and measured Chlorophyll concentrations in the lab. SDSCS and SFBS used sonde probes to measure chlorophyll in the field but USGS calibrated these field measurements with filtered water samples collected and analyzed similar to EMP. </w:t>
       </w:r>
     </w:p>
     <w:p/>
@@ -272,42 +260,13 @@
         <w:ind w:firstLine="720"/>
       </w:pPr>
       <w:r>
-        <w:t xml:space="preserve">From each dataset, we selected columns corresponding to the water quality variables of interest as well as important accessory information (date, time, station,  latitude, longitude, depth, tide, and any notes). We then renamed variables for consistency and converted all variables to consistent units. Salinity was calculated from specific conductivity using the ec2pss function from the </w:t>
-      </w:r>
-      <w:proofErr w:type="spellStart"/>
-      <w:r>
-        <w:t>wql</w:t>
-      </w:r>
-      <w:proofErr w:type="spellEnd"/>
-      <w:r>
-        <w:t xml:space="preserve"> R package (</w:t>
-      </w:r>
-      <w:proofErr w:type="spellStart"/>
-      <w:r>
-        <w:t>Jassby</w:t>
-      </w:r>
-      <w:proofErr w:type="spellEnd"/>
-      <w:r>
-        <w:t xml:space="preserve"> et al. 2017). This function uses the Practical Salinity Scale 1978 for salinities between 2 and 42 (</w:t>
-      </w:r>
-      <w:proofErr w:type="spellStart"/>
-      <w:r>
-        <w:t>Fofonoff</w:t>
-      </w:r>
-      <w:proofErr w:type="spellEnd"/>
-      <w:r>
-        <w:t xml:space="preserve"> and Millard Jr 1983) and the extension of the Practical Salinity Scale (Hill et al. 1986) for salinities below 2. Conductivity data were also retained in the integrated dataset. In most cases, latitude and longitude coordinates of the fixed sampling stations were retained. When these coordinates were not available (e.g. for non-fixed stations), we retained any coordinates that were recorded during the field sampling. To remove duplicate values from the dataset, only one set of values was retained for each recorded date, time, and location.</w:t>
-      </w:r>
-      <w:r>
-        <w:t xml:space="preserve"> All data integration code can be found in the </w:t>
-      </w:r>
-      <w:proofErr w:type="spellStart"/>
-      <w:r>
-        <w:t>discretewq</w:t>
-      </w:r>
-      <w:proofErr w:type="spellEnd"/>
-      <w:r>
-        <w:t xml:space="preserve"> R package </w:t>
+        <w:t>From each dataset, we selected columns corresponding to the water quality variables of interest as well as important accessory information (date, time, station,  latitude, longitude, depth, tide, and any notes). We then renamed variables for consistency and converted all variables to consistent units. Salinity was calculated from specific conductivity using the ec2pss function from the wql R package (Jassby et al. 2017). This function uses the Practical Salinity Scale 1978 for salinities between 2 and 42 (Fofonoff and Millard Jr 1983) and the extension of the Practical Salinity Scale (Hill et al. 1986) for salinities below 2. Conductivity data were also retained in the integrated dataset. In most cases, latitude and longitude coordinates of the fixed sampling stations were retained. When these coordinates were not available (e.g. for non-fixed stations), we retained any coordinates that were recorded during the field sampling. To remove duplicate values from the dataset, only one set of values was retained for each recorded date, time, and location.</w:t>
+      </w:r>
+      <w:r>
+        <w:t xml:space="preserve"> All data integration code can be found in the discretewq R package </w:t>
+      </w:r>
+      <w:r>
+        <w:t xml:space="preserve">v1.1.0 </w:t>
       </w:r>
       <w:r>
         <w:t>(</w:t>
@@ -319,7 +278,13 @@
         <w:t xml:space="preserve">; </w:t>
       </w:r>
       <w:r>
-        <w:t xml:space="preserve">Bashevkin 2021). </w:t>
+        <w:t>Bashevkin 202</w:t>
+      </w:r>
+      <w:r>
+        <w:t>2</w:t>
+      </w:r>
+      <w:r>
+        <w:t xml:space="preserve">). </w:t>
       </w:r>
     </w:p>
     <w:p/>
@@ -331,83 +296,25 @@
     <w:p/>
     <w:p>
       <w:r>
-        <w:t xml:space="preserve">Bashevkin, S. M. 2021. </w:t>
-      </w:r>
-      <w:proofErr w:type="spellStart"/>
-      <w:r>
-        <w:t>discretewq</w:t>
-      </w:r>
-      <w:proofErr w:type="spellEnd"/>
-      <w:r>
-        <w:t xml:space="preserve">: An Integrated Dataset of Discrete Water Quality in the San Francisco Estuary. </w:t>
-      </w:r>
-      <w:proofErr w:type="spellStart"/>
-      <w:r>
-        <w:t>Zenodo</w:t>
-      </w:r>
-      <w:proofErr w:type="spellEnd"/>
-      <w:r>
-        <w:t>. doi:10.5281/zenodo.4631924</w:t>
-      </w:r>
-    </w:p>
-    <w:p/>
-    <w:p>
-      <w:proofErr w:type="spellStart"/>
-      <w:r>
-        <w:t>Fofonoff</w:t>
-      </w:r>
-      <w:proofErr w:type="spellEnd"/>
-      <w:r>
-        <w:t>, N. P., and R. C. Millard Jr. 1983. Algorithms for the computation of fundamental properties of seawater. UNESCO Technical Papers in Marine Science 44.</w:t>
-      </w:r>
-    </w:p>
-    <w:p/>
-    <w:p>
-      <w:r>
-        <w:t xml:space="preserve">Hill, K., T. </w:t>
-      </w:r>
-      <w:proofErr w:type="spellStart"/>
-      <w:r>
-        <w:t>Dauphinee</w:t>
-      </w:r>
-      <w:proofErr w:type="spellEnd"/>
-      <w:r>
-        <w:t>, and D. Woods. 1986. The extension of the Practical Salinity Scale 1978 to low salinities. IEEE Journal of Oceanic Engineering 11: 109–112.</w:t>
-      </w:r>
-    </w:p>
-    <w:p/>
-    <w:p>
-      <w:proofErr w:type="spellStart"/>
-      <w:r>
-        <w:t>Jassby</w:t>
-      </w:r>
-      <w:proofErr w:type="spellEnd"/>
-      <w:r>
-        <w:t xml:space="preserve">, A. D., J. E. </w:t>
-      </w:r>
-      <w:proofErr w:type="spellStart"/>
-      <w:r>
-        <w:t>Cloern</w:t>
-      </w:r>
-      <w:proofErr w:type="spellEnd"/>
-      <w:r>
-        <w:t xml:space="preserve">, and J. </w:t>
-      </w:r>
-      <w:proofErr w:type="spellStart"/>
-      <w:r>
-        <w:t>Stachelek</w:t>
-      </w:r>
-      <w:proofErr w:type="spellEnd"/>
-      <w:r>
-        <w:t xml:space="preserve">. 2017. </w:t>
-      </w:r>
-      <w:proofErr w:type="spellStart"/>
-      <w:r>
-        <w:t>wql</w:t>
-      </w:r>
-      <w:proofErr w:type="spellEnd"/>
-      <w:r>
-        <w:t>: Exploring Water Quality Monitoring Data.</w:t>
+        <w:t>Bashevkin, S. M. 2022. discretewq: An Integrated Dataset of Discrete Water Quality in the San Francisco Estuary v1.1.0. Zenodo. doi:10.5281/zenodo.5834821</w:t>
+      </w:r>
+    </w:p>
+    <w:p/>
+    <w:p>
+      <w:r>
+        <w:t>Fofonoff, N. P., and R. C. Millard Jr. 1983. Algorithms for the computation of fundamental properties of seawater. UNESCO Technical Papers in Marine Science 44.</w:t>
+      </w:r>
+    </w:p>
+    <w:p/>
+    <w:p>
+      <w:r>
+        <w:t>Hill, K., T. Dauphinee, and D. Woods. 1986. The extension of the Practical Salinity Scale 1978 to low salinities. IEEE Journal of Oceanic Engineering 11: 109–112.</w:t>
+      </w:r>
+    </w:p>
+    <w:p/>
+    <w:p>
+      <w:r>
+        <w:t>Jassby, A. D., J. E. Cloern, and J. Stachelek. 2017. wql: Exploring Water Quality Monitoring Data.</w:t>
       </w:r>
     </w:p>
     <w:p/>
@@ -454,38 +361,17 @@
     </w:p>
     <w:p/>
     <w:p>
-      <w:proofErr w:type="spellStart"/>
-      <w:r>
-        <w:t>Cloern</w:t>
-      </w:r>
-      <w:proofErr w:type="spellEnd"/>
-      <w:r>
-        <w:t xml:space="preserve">, J. E., and T. S. Schraga. 2016. USGS Measurements of Water Quality in San Francisco Bay (CA), 1969-2015 (ver. 3.0 June 2017). U. S. Geological Survey data release. </w:t>
-      </w:r>
-      <w:proofErr w:type="spellStart"/>
-      <w:r>
-        <w:t>doi:</w:t>
-      </w:r>
-      <w:r>
-        <w:t>https</w:t>
-      </w:r>
-      <w:proofErr w:type="spellEnd"/>
-      <w:r>
-        <w:t>://doi.org/10.5066/F7TQ5ZPR</w:t>
-      </w:r>
-    </w:p>
-    <w:p/>
-    <w:p>
-      <w:r>
-        <w:t xml:space="preserve">Interagency Ecological Program (IEP), L. Damon, T. Tempel, and A. </w:t>
-      </w:r>
-      <w:proofErr w:type="spellStart"/>
-      <w:r>
-        <w:t>Chorazyczewski</w:t>
-      </w:r>
-      <w:proofErr w:type="spellEnd"/>
-      <w:r>
-        <w:t>. 2020a. Interagency Ecological Program San Francisco Estuary 20mm Survey 1995 - 2020. Environmental Data Initiative. doi:</w:t>
+      <w:r>
+        <w:t>Cloern, J. E., and T. S. Schraga. 2016. USGS Measurements of Water Quality in San Francisco Bay (CA), 1969-2015 (ver. 3.0 June 2017). U. S. Geological Survey data release. doi:</w:t>
+      </w:r>
+      <w:r>
+        <w:t>https://doi.org/10.5066/F7TQ5ZPR</w:t>
+      </w:r>
+    </w:p>
+    <w:p/>
+    <w:p>
+      <w:r>
+        <w:t>Interagency Ecological Program (IEP), L. Damon, T. Tempel, and A. Chorazyczewski. 2020a. Interagency Ecological Program San Francisco Estuary 20mm Survey 1995 - 2020. Environmental Data Initiative. doi:</w:t>
       </w:r>
       <w:r>
         <w:t>10.6073/PASTA/DA7269F6B68975232A2665B211E57229</w:t>
@@ -494,15 +380,7 @@
     <w:p/>
     <w:p>
       <w:r>
-        <w:t xml:space="preserve">Interagency Ecological Program (IEP), L. Damon, T. Tempel, and A. </w:t>
-      </w:r>
-      <w:proofErr w:type="spellStart"/>
-      <w:r>
-        <w:t>Chorazyczewski</w:t>
-      </w:r>
-      <w:proofErr w:type="spellEnd"/>
-      <w:r>
-        <w:t>. 2020b. Interagency Ecological Program San Francisco Estuary Spring Kodiak Trawl Survey 2002 - 2020. Environmental Data Initiative. doi:</w:t>
+        <w:t>Interagency Ecological Program (IEP), L. Damon, T. Tempel, and A. Chorazyczewski. 2020b. Interagency Ecological Program San Francisco Estuary Spring Kodiak Trawl Survey 2002 - 2020. Environmental Data Initiative. doi:</w:t>
       </w:r>
       <w:r>
         <w:t>10.6073/PASTA/2EDAAA415ABE672008E0AF7542AA5D31</w:t>
@@ -542,48 +420,16 @@
     <w:p/>
     <w:p>
       <w:r>
-        <w:t xml:space="preserve">Schraga, T. S., E. S. Nejad, C. A. Martin, and J. E. </w:t>
-      </w:r>
-      <w:proofErr w:type="spellStart"/>
-      <w:r>
-        <w:t>Cloern</w:t>
-      </w:r>
-      <w:proofErr w:type="spellEnd"/>
-      <w:r>
-        <w:t xml:space="preserve">. 2018. USGS measurements of water quality in San Francisco Bay (CA), beginning in 2016 (ver. 3.0, March 2020). U. S. Geological Survey data release. </w:t>
-      </w:r>
-      <w:proofErr w:type="spellStart"/>
-      <w:r>
-        <w:t>doi:</w:t>
-      </w:r>
-      <w:r>
-        <w:t>https</w:t>
-      </w:r>
-      <w:proofErr w:type="spellEnd"/>
-      <w:r>
-        <w:t>://doi.org/10.5066/F7D21WGF</w:t>
-      </w:r>
-    </w:p>
-    <w:p/>
-    <w:p>
-      <w:r>
-        <w:t xml:space="preserve">United States Fish </w:t>
-      </w:r>
-      <w:proofErr w:type="gramStart"/>
-      <w:r>
-        <w:t>And</w:t>
-      </w:r>
-      <w:proofErr w:type="gramEnd"/>
-      <w:r>
-        <w:t xml:space="preserve"> Wildlife Service, C. Johnston, S. </w:t>
-      </w:r>
-      <w:proofErr w:type="spellStart"/>
-      <w:r>
-        <w:t>Durkacz</w:t>
-      </w:r>
-      <w:proofErr w:type="spellEnd"/>
-      <w:r>
-        <w:t>, and others. 2020. Interagency Ecological Program and US Fish and Wildlife Service: San Francisco Estuary Enhanced Delta Smelt Monitoring Program data, 2016-2020. Environmental Data Initiative. doi:</w:t>
+        <w:t>Schraga, T. S., E. S. Nejad, C. A. Martin, and J. E. Cloern. 2018. USGS measurements of water quality in San Francisco Bay (CA), beginning in 2016 (ver. 3.0, March 2020). U. S. Geological Survey data release. doi:</w:t>
+      </w:r>
+      <w:r>
+        <w:t>https://doi.org/10.5066/F7D21WGF</w:t>
+      </w:r>
+    </w:p>
+    <w:p/>
+    <w:p>
+      <w:r>
+        <w:t>United States Fish And Wildlife Service, C. Johnston, S. Durkacz, and others. 2020. Interagency Ecological Program and US Fish and Wildlife Service: San Francisco Estuary Enhanced Delta Smelt Monitoring Program data, 2016-2020. Environmental Data Initiative. doi:</w:t>
       </w:r>
       <w:r>
         <w:t>10.6073/PASTA/764F27FF6B0A7B11A487A71C90397084</w:t>
@@ -592,15 +438,7 @@
     <w:p/>
     <w:p>
       <w:r>
-        <w:t xml:space="preserve">USBR, R. Dahlgren, L. Loken, and E. </w:t>
-      </w:r>
-      <w:proofErr w:type="gramStart"/>
-      <w:r>
-        <w:t>Van</w:t>
-      </w:r>
-      <w:proofErr w:type="gramEnd"/>
-      <w:r>
-        <w:t xml:space="preserve"> Nieuwenhuyse. 2020. Monthly vertical profiles of water quality in the Sacramento Deep Water Ship Channel 2012-2019.</w:t>
+        <w:t>USBR, R. Dahlgren, L. Loken, and E. Van Nieuwenhuyse. 2020. Monthly vertical profiles of water quality in the Sacramento Deep Water Ship Channel 2012-2019.</w:t>
       </w:r>
     </w:p>
     <w:p/>
@@ -615,7 +453,7 @@
 </file>
 
 <file path=word/styles.xml><?xml version="1.0" encoding="utf-8"?>
-<w:styles xmlns:mc="http://schemas.openxmlformats.org/markup-compatibility/2006" xmlns:r="http://schemas.openxmlformats.org/officeDocument/2006/relationships" xmlns:w="http://schemas.openxmlformats.org/wordprocessingml/2006/main" xmlns:w14="http://schemas.microsoft.com/office/word/2010/wordml" xmlns:w15="http://schemas.microsoft.com/office/word/2012/wordml" xmlns:w16cex="http://schemas.microsoft.com/office/word/2018/wordml/cex" xmlns:w16cid="http://schemas.microsoft.com/office/word/2016/wordml/cid" xmlns:w16="http://schemas.microsoft.com/office/word/2018/wordml" xmlns:w16se="http://schemas.microsoft.com/office/word/2015/wordml/symex" mc:Ignorable="w14 w15 w16se w16cid w16 w16cex">
+<w:styles xmlns:mc="http://schemas.openxmlformats.org/markup-compatibility/2006" xmlns:r="http://schemas.openxmlformats.org/officeDocument/2006/relationships" xmlns:w="http://schemas.openxmlformats.org/wordprocessingml/2006/main" xmlns:w14="http://schemas.microsoft.com/office/word/2010/wordml" xmlns:w15="http://schemas.microsoft.com/office/word/2012/wordml" xmlns:w16cex="http://schemas.microsoft.com/office/word/2018/wordml/cex" xmlns:w16cid="http://schemas.microsoft.com/office/word/2016/wordml/cid" xmlns:w16="http://schemas.microsoft.com/office/word/2018/wordml" xmlns:w16sdtdh="http://schemas.microsoft.com/office/word/2020/wordml/sdtdatahash" xmlns:w16se="http://schemas.microsoft.com/office/word/2015/wordml/symex" mc:Ignorable="w14 w15 w16se w16cid w16 w16cex w16sdtdh">
   <w:docDefaults>
     <w:rPrDefault>
       <w:rPr>
@@ -1157,7 +995,7 @@
       <w:color w:val="000000" w:themeColor="text1"/>
       <w:sz w:val="22"/>
       <w:szCs w:val="22"/>
-      <w:lang w:val="en-TV"/>
+      <w:lang/>
     </w:rPr>
     <w:tblPr>
       <w:tblStyleRowBandSize w:val="1"/>

</xml_diff>

<commit_message>
Preparing to publish updated discretewq database to EDI
</commit_message>
<xml_diff>
--- a/Data publication/metadata_templates/methods.docx
+++ b/Data publication/metadata_templates/methods.docx
@@ -13,10 +13,33 @@
         <w:ind w:firstLine="720"/>
       </w:pPr>
       <w:r>
-        <w:t>To create an integrated database of discrete water quality measurements in the San Francisco Estuary, we combined data from 11 boat-based surveys with the R statistical programming language (R Core Team 2020). The data integration code was packaged into the R package discretewq</w:t>
-      </w:r>
-      <w:r>
-        <w:t xml:space="preserve"> v1.1.0</w:t>
+        <w:t>To create an integrated database of discrete water quality measurements in the San Francisco Estuary, we combined data from 1</w:t>
+      </w:r>
+      <w:r>
+        <w:t>4</w:t>
+      </w:r>
+      <w:r>
+        <w:t xml:space="preserve"> boat-based surveys with the R statistical programming language (R Core Team 2020). The data integration code was packaged into the R package </w:t>
+      </w:r>
+      <w:proofErr w:type="spellStart"/>
+      <w:r>
+        <w:t>discretewq</w:t>
+      </w:r>
+      <w:proofErr w:type="spellEnd"/>
+      <w:r>
+        <w:t xml:space="preserve"> v</w:t>
+      </w:r>
+      <w:r>
+        <w:t>2</w:t>
+      </w:r>
+      <w:r>
+        <w:t>.</w:t>
+      </w:r>
+      <w:r>
+        <w:t>2</w:t>
+      </w:r>
+      <w:r>
+        <w:t>.0</w:t>
       </w:r>
       <w:r>
         <w:t xml:space="preserve">: </w:t>
@@ -25,7 +48,13 @@
         <w:t>https://github.com/sbashevkin/discretewq</w:t>
       </w:r>
       <w:r>
-        <w:t xml:space="preserve"> (Bashevkin 202</w:t>
+        <w:t xml:space="preserve"> (Bashevkin </w:t>
+      </w:r>
+      <w:r>
+        <w:t xml:space="preserve">and Perry </w:t>
+      </w:r>
+      <w:r>
+        <w:t>202</w:t>
       </w:r>
       <w:r>
         <w:t>2</w:t>
@@ -40,7 +69,25 @@
     <w:p>
       <w:r>
         <w:tab/>
-        <w:t>The surveys included in the integrated database are long-term monitoring surveys managed by federal agencies, state agencies, and the University of California, Davis. Eight surveys are primarily focused on collecting fish abundance data but collect water quality data alongside fish samples. These include the California Department of Fish and Wildlife (CDFW) Fall Midwater Trawl (FMWT), CDFW Summer Townet Survey (STN), CDFW Spring Kodiak Trawl (SKT), CDFW 20-mm Survey (20mm), CDFW San Francisco Bay Study (Bay Study), United States Fish and Wildlife Service (USFWS) Enhanced Delta Smelt Monitoring (EDSM), USFWS Delta Juvenile Fish Monitoring Program (DJFMP), and University of California, Davis Suisun Marsh Fish Study (Suisun Study). An additional 3 surveys are primarily focused on water quality data: the California Department of Water Resources Environmental Monitoring Program (EMP), United States Bureau of Reclamation Sacramento Deepwater Shipping Channel Survey (SDSCS), and the United States Geological Survey San Francisco Bay Survey (SFBS) (</w:t>
+        <w:t xml:space="preserve">The surveys included in the integrated database are long-term monitoring surveys managed by federal agencies, state agencies, and the University of California, Davis. Eight surveys are primarily focused on collecting fish abundance data but collect water quality data alongside fish samples. These include the California Department of Fish and Wildlife (CDFW) Fall Midwater Trawl (FMWT), CDFW Summer Townet Survey (STN), CDFW Spring Kodiak Trawl (SKT), CDFW 20-mm Survey (20mm), CDFW San Francisco Bay Study (Bay Study), </w:t>
+      </w:r>
+      <w:r>
+        <w:t xml:space="preserve">CDFW Smelt Larva Survey (SLS), California Department of Water Resources (DWR) Yolo Bypass Fish Monitoring Program (YBFMP), </w:t>
+      </w:r>
+      <w:r>
+        <w:t xml:space="preserve">United States Fish and Wildlife Service (USFWS) Enhanced Delta Smelt Monitoring (EDSM), USFWS Delta Juvenile Fish Monitoring Program (DJFMP), and University of California, Davis Suisun Marsh Fish Study (Suisun Study). An additional 3 surveys are primarily focused on water quality data: the </w:t>
+      </w:r>
+      <w:r>
+        <w:t>DWR</w:t>
+      </w:r>
+      <w:r>
+        <w:t xml:space="preserve"> Environmental Monitoring Program (EMP), </w:t>
+      </w:r>
+      <w:r>
+        <w:t xml:space="preserve">DWR Stockton Dissolved Oxygen Survey (SDO), </w:t>
+      </w:r>
+      <w:r>
+        <w:t>United States Bureau of Reclamation Sacramento Deepwater Shipping Channel Survey (SDSCS), and the United States Geological Survey San Francisco Bay Survey (SFBS) (</w:t>
       </w:r>
       <w:r>
         <w:t>see Delta_Integrated_WQ_metadata.csv</w:t>
@@ -64,7 +111,13 @@
         <w:t>Microcystis</w:t>
       </w:r>
       <w:r>
-        <w:t xml:space="preserve"> concentration, and chlorophyll concentration. These variables were all collected from the surface of the water column. In addition, water temperature from the bottom of the water column was retained when available. Not all surveys measured all focal variables. Some surveys (particularly the water quality surveys) measured more water quality variables than were retained in this integrated dataset. </w:t>
+        <w:t xml:space="preserve"> concentration, and chlorophyll concentration. </w:t>
+      </w:r>
+      <w:r>
+        <w:t xml:space="preserve">Key nutrient variables were retained from the SFBS and EMP surveys. </w:t>
+      </w:r>
+      <w:r>
+        <w:t xml:space="preserve">These variables were all collected from the surface of the water column. In addition, water temperature from the bottom of the water column was retained when available. Not all surveys measured all focal variables. Some surveys (particularly the water quality surveys) measured more water quality variables than were retained in this integrated dataset. </w:t>
       </w:r>
     </w:p>
     <w:p>
@@ -95,13 +148,31 @@
         <w:ind w:firstLine="720"/>
       </w:pPr>
       <w:r>
-        <w:t>Methods for measuring water quality variables were generally consistent among the component surveys, but there were slight differences. All surface water samples were collected within the upper 1 m, but the exact depth differed slightly among studies. SFBS collected some surface temperatures at depths of 2 m, but we only retained samples collected at 1 m or shallower for compatibility with the other studies. Bottom temperature samples were collected within 1 m of the bottom (</w:t>
+        <w:t xml:space="preserve">Methods for measuring water quality variables were generally consistent among the component surveys, but there were slight differences. All surface water samples were collected within the upper 1 m, but the exact depth differed slightly among studies. SFBS collected some surface temperatures at depths of 2 m, but we only retained samples collected at 1 m or shallower for compatibility with the other studies. </w:t>
+      </w:r>
+      <w:r>
+        <w:t xml:space="preserve">The only exception to this is for nutrient data collected by the SFBS survey. Nutrient samples were sometimes collected deeper than the surface water quality data. In these cases, we selected the shallowest nutrient data available. The maximum depth of surface nutrient data is 4 </w:t>
+      </w:r>
+      <w:proofErr w:type="gramStart"/>
+      <w:r>
+        <w:t>m</w:t>
+      </w:r>
+      <w:proofErr w:type="gramEnd"/>
+      <w:r>
+        <w:t xml:space="preserve"> and these depths are available in the dataset.  </w:t>
+      </w:r>
+      <w:r>
+        <w:t>Bottom temperature samples were collected within 1 m of the bottom (</w:t>
       </w:r>
       <w:r>
         <w:t>see Delta_Integrated_WQ_metadata.csv</w:t>
       </w:r>
       <w:r>
-        <w:t xml:space="preserve">). More detailed methods and protocols for most component surveys can be found in the data source links in </w:t>
+        <w:t xml:space="preserve">). More detailed methods and protocols for most </w:t>
+      </w:r>
+      <w:r>
+        <w:lastRenderedPageBreak/>
+        <w:t xml:space="preserve">component surveys can be found in the data source links in </w:t>
       </w:r>
       <w:r>
         <w:t>Delta_Integrated_WQ_metadata.csv</w:t>
@@ -124,11 +195,15 @@
         <w:ind w:firstLine="720"/>
       </w:pPr>
       <w:r>
-        <w:t xml:space="preserve">While all surveys now measure water temperature with digital sensors, older surveys used less precise handheld thermometers in earlier years. More precise sensors were first used by FMWT in 1995, STN in 1994, and DJFMP in 2014. All other surveys </w:t>
-      </w:r>
-      <w:r>
-        <w:lastRenderedPageBreak/>
-        <w:t xml:space="preserve">used more precise methods to measure temperature since inception. SKT had notes on some temperature records that they were transcribed from a different monitoring program (CDEC) so these values were all removed. </w:t>
+        <w:t>While all surveys now measure water temperature with digital sensors, older surveys used less precise handheld thermometers in earlier years. More precise sensors were first used by FMWT in 1995, STN in 1994, and DJFMP in 2014. All other surveys used more precise methods to measure temperature since inception. SKT had notes on some temperature records that they were transcribed from a different monitoring program (CDEC</w:t>
+      </w:r>
+      <w:proofErr w:type="gramStart"/>
+      <w:r>
+        <w:t>)</w:t>
+      </w:r>
+      <w:proofErr w:type="gramEnd"/>
+      <w:r>
+        <w:t xml:space="preserve"> so these values were all removed. </w:t>
       </w:r>
     </w:p>
     <w:p/>
@@ -142,7 +217,15 @@
         <w:ind w:firstLine="720"/>
       </w:pPr>
       <w:r>
-        <w:t xml:space="preserve">Most surveys reported specific conductivity except SFBS which reported salinity. DJFMP and EDSM could not verify their conductivity metric for data collected before June 2019 so conductivity values collected before that date are removed from the integrated dataset. </w:t>
+        <w:t xml:space="preserve">Most surveys reported specific conductivity except SFBS which reported salinity. DJFMP and EDSM could not verify their conductivity metric for data collected before June </w:t>
+      </w:r>
+      <w:proofErr w:type="gramStart"/>
+      <w:r>
+        <w:t>2019</w:t>
+      </w:r>
+      <w:proofErr w:type="gramEnd"/>
+      <w:r>
+        <w:t xml:space="preserve"> so conductivity values collected before that date are removed from the integrated dataset. </w:t>
       </w:r>
     </w:p>
     <w:p/>
@@ -222,7 +305,15 @@
         <w:t>Microcystis</w:t>
       </w:r>
       <w:r>
-        <w:t xml:space="preserve"> presence in zooplankton net cod-ends. Outside this short time period, this was measured as a “low” on the 5-point scaled, so all records of this 6</w:t>
+        <w:t xml:space="preserve"> presence in zooplankton net cod-ends. Outside this short </w:t>
+      </w:r>
+      <w:proofErr w:type="gramStart"/>
+      <w:r>
+        <w:t>time period</w:t>
+      </w:r>
+      <w:proofErr w:type="gramEnd"/>
+      <w:r>
+        <w:t>, this was measured as a “low” on the 5-point scaled, so all records of this 6</w:t>
       </w:r>
       <w:r>
         <w:rPr>
@@ -245,7 +336,26 @@
         <w:ind w:firstLine="720"/>
       </w:pPr>
       <w:r>
-        <w:t xml:space="preserve">Chlorophyll-a methods differed slightly among surveys. EMP filtered water samples through a 1 µm glass fiber filter and measured Chlorophyll concentrations in the lab. SDSCS and SFBS used sonde probes to measure chlorophyll in the field but USGS calibrated these field measurements with filtered water samples collected and analyzed similar to EMP. </w:t>
+        <w:t xml:space="preserve">Chlorophyll-a methods differed slightly among surveys. EMP filtered water samples through a 1 µm glass fiber filter and measured Chlorophyll concentrations in the lab. SDSCS and SFBS used sonde probes to measure chlorophyll in the </w:t>
+      </w:r>
+      <w:proofErr w:type="gramStart"/>
+      <w:r>
+        <w:t>field</w:t>
+      </w:r>
+      <w:proofErr w:type="gramEnd"/>
+      <w:r>
+        <w:t xml:space="preserve"> but USGS calibrated these field measurements with filtered water samples collected and analyzed similar to EMP. </w:t>
+      </w:r>
+    </w:p>
+    <w:p/>
+    <w:p>
+      <w:r>
+        <w:t>2.6. Nutrients</w:t>
+      </w:r>
+    </w:p>
+    <w:p>
+      <w:r>
+        <w:tab/>
       </w:r>
     </w:p>
     <w:p/>
@@ -260,13 +370,77 @@
         <w:ind w:firstLine="720"/>
       </w:pPr>
       <w:r>
-        <w:t>From each dataset, we selected columns corresponding to the water quality variables of interest as well as important accessory information (date, time, station,  latitude, longitude, depth, tide, and any notes). We then renamed variables for consistency and converted all variables to consistent units. Salinity was calculated from specific conductivity using the ec2pss function from the wql R package (Jassby et al. 2017). This function uses the Practical Salinity Scale 1978 for salinities between 2 and 42 (Fofonoff and Millard Jr 1983) and the extension of the Practical Salinity Scale (Hill et al. 1986) for salinities below 2. Conductivity data were also retained in the integrated dataset. In most cases, latitude and longitude coordinates of the fixed sampling stations were retained. When these coordinates were not available (e.g. for non-fixed stations), we retained any coordinates that were recorded during the field sampling. To remove duplicate values from the dataset, only one set of values was retained for each recorded date, time, and location.</w:t>
-      </w:r>
-      <w:r>
-        <w:t xml:space="preserve"> All data integration code can be found in the discretewq R package </w:t>
-      </w:r>
-      <w:r>
-        <w:t xml:space="preserve">v1.1.0 </w:t>
+        <w:t xml:space="preserve">From each dataset, we selected columns corresponding to the water quality variables of interest as well as important accessory information (date, time, </w:t>
+      </w:r>
+      <w:proofErr w:type="gramStart"/>
+      <w:r>
+        <w:t>station,  latitude</w:t>
+      </w:r>
+      <w:proofErr w:type="gramEnd"/>
+      <w:r>
+        <w:t xml:space="preserve">, longitude, depth, tide, and any notes). We then renamed variables for consistency and converted all variables to consistent units. Salinity was calculated from </w:t>
+      </w:r>
+      <w:r>
+        <w:lastRenderedPageBreak/>
+        <w:t xml:space="preserve">specific conductivity using the ec2pss function from the </w:t>
+      </w:r>
+      <w:proofErr w:type="spellStart"/>
+      <w:r>
+        <w:t>wql</w:t>
+      </w:r>
+      <w:proofErr w:type="spellEnd"/>
+      <w:r>
+        <w:t xml:space="preserve"> R package (</w:t>
+      </w:r>
+      <w:proofErr w:type="spellStart"/>
+      <w:r>
+        <w:t>Jassby</w:t>
+      </w:r>
+      <w:proofErr w:type="spellEnd"/>
+      <w:r>
+        <w:t xml:space="preserve"> et al. 2017). This function uses the Practical Salinity Scale 1978 for salinities between 2 and 42 (</w:t>
+      </w:r>
+      <w:proofErr w:type="spellStart"/>
+      <w:r>
+        <w:t>Fofonoff</w:t>
+      </w:r>
+      <w:proofErr w:type="spellEnd"/>
+      <w:r>
+        <w:t xml:space="preserve"> and Millard Jr 1983) and the extension of the Practical Salinity Scale (Hill et al. 1986) for salinities below 2. Conductivity data were also retained in the integrated dataset. In most cases, latitude and longitude coordinates of the fixed sampling stations were retained. When these coordinates were not available (</w:t>
+      </w:r>
+      <w:proofErr w:type="gramStart"/>
+      <w:r>
+        <w:t>e.g.</w:t>
+      </w:r>
+      <w:proofErr w:type="gramEnd"/>
+      <w:r>
+        <w:t xml:space="preserve"> for non-fixed stations), we retained any coordinates that were recorded during the field sampling. To remove duplicate values from the dataset, only one set of values was retained for each recorded date, time, and location.</w:t>
+      </w:r>
+      <w:r>
+        <w:t xml:space="preserve"> All data integration code can be found in the </w:t>
+      </w:r>
+      <w:proofErr w:type="spellStart"/>
+      <w:r>
+        <w:t>discretewq</w:t>
+      </w:r>
+      <w:proofErr w:type="spellEnd"/>
+      <w:r>
+        <w:t xml:space="preserve"> R package </w:t>
+      </w:r>
+      <w:r>
+        <w:t>v</w:t>
+      </w:r>
+      <w:r>
+        <w:t>2</w:t>
+      </w:r>
+      <w:r>
+        <w:t>.</w:t>
+      </w:r>
+      <w:r>
+        <w:t>2</w:t>
+      </w:r>
+      <w:r>
+        <w:t xml:space="preserve">.0 </w:t>
       </w:r>
       <w:r>
         <w:t>(</w:t>
@@ -278,7 +452,13 @@
         <w:t xml:space="preserve">; </w:t>
       </w:r>
       <w:r>
-        <w:t>Bashevkin 202</w:t>
+        <w:t xml:space="preserve">Bashevkin </w:t>
+      </w:r>
+      <w:r>
+        <w:t xml:space="preserve">and Perry </w:t>
+      </w:r>
+      <w:r>
+        <w:t>202</w:t>
       </w:r>
       <w:r>
         <w:t>2</w:t>
@@ -296,13 +476,32 @@
     <w:p/>
     <w:p>
       <w:r>
-        <w:t>Bashevkin, S. M. 2022. discretewq: An Integrated Dataset of Discrete Water Quality in the San Francisco Estuary v1.1.0. Zenodo. doi:10.5281/zenodo.5834821</w:t>
-      </w:r>
-    </w:p>
-    <w:p/>
-    <w:p>
-      <w:r>
-        <w:t>Fofonoff, N. P., and R. C. Millard Jr. 1983. Algorithms for the computation of fundamental properties of seawater. UNESCO Technical Papers in Marine Science 44.</w:t>
+        <w:t xml:space="preserve">Bashevkin, S. M., and S. E. Perry. 2022. </w:t>
+      </w:r>
+      <w:proofErr w:type="spellStart"/>
+      <w:r>
+        <w:t>discretewq</w:t>
+      </w:r>
+      <w:proofErr w:type="spellEnd"/>
+      <w:r>
+        <w:t>: An Integrated Dataset of Discrete Water Quality in the San Francisco Estuary v2.2.0. Zenodo.</w:t>
+      </w:r>
+      <w:r>
+        <w:t xml:space="preserve"> </w:t>
+      </w:r>
+      <w:r>
+        <w:t>doi:10.5281/zenodo.5834909</w:t>
+      </w:r>
+    </w:p>
+    <w:p/>
+    <w:p>
+      <w:proofErr w:type="spellStart"/>
+      <w:r>
+        <w:t>Fofonoff</w:t>
+      </w:r>
+      <w:proofErr w:type="spellEnd"/>
+      <w:r>
+        <w:t>, N. P., and R. C. Millard Jr. 1983. Algorithms for the computation of fundamental properties of seawater. UNESCO Technical Papers in Marine Science 44.</w:t>
       </w:r>
     </w:p>
     <w:p/>
@@ -313,8 +512,29 @@
     </w:p>
     <w:p/>
     <w:p>
-      <w:r>
-        <w:t>Jassby, A. D., J. E. Cloern, and J. Stachelek. 2017. wql: Exploring Water Quality Monitoring Data.</w:t>
+      <w:proofErr w:type="spellStart"/>
+      <w:r>
+        <w:t>Jassby</w:t>
+      </w:r>
+      <w:proofErr w:type="spellEnd"/>
+      <w:r>
+        <w:t xml:space="preserve">, A. D., J. E. </w:t>
+      </w:r>
+      <w:proofErr w:type="spellStart"/>
+      <w:r>
+        <w:t>Cloern</w:t>
+      </w:r>
+      <w:proofErr w:type="spellEnd"/>
+      <w:r>
+        <w:t xml:space="preserve">, and J. Stachelek. 2017. </w:t>
+      </w:r>
+      <w:proofErr w:type="spellStart"/>
+      <w:r>
+        <w:t>wql</w:t>
+      </w:r>
+      <w:proofErr w:type="spellEnd"/>
+      <w:r>
+        <w:t>: Exploring Water Quality Monitoring Data.</w:t>
       </w:r>
     </w:p>
     <w:p/>
@@ -332,116 +552,245 @@
     <w:p/>
     <w:p>
       <w:r>
-        <w:t xml:space="preserve">CDFW. 2020a. Bay Study data. </w:t>
-      </w:r>
-      <w:r>
-        <w:t>ftp://ftp.wildlife.ca.gov/BayStudy/</w:t>
-      </w:r>
-      <w:r>
-        <w:t>.</w:t>
-      </w:r>
-    </w:p>
-    <w:p/>
-    <w:p>
-      <w:r>
-        <w:t xml:space="preserve">CDFW. 2020b. Fall Midwater Trawl data. </w:t>
-      </w:r>
-      <w:r>
-        <w:t>ftp://ftp.wildlife.ca.gov/TownetFallMidwaterTrawl/FMWT%20Data/</w:t>
-      </w:r>
-      <w:r>
-        <w:t>.</w:t>
-      </w:r>
-    </w:p>
-    <w:p/>
-    <w:p>
-      <w:r>
-        <w:t>CDFW. 2020c. Summer Townet data. ftp://ftp.wildlife.ca.gov/TownetFallMidwaterTrawl/TNS MS Access Data/TNS data/.</w:t>
-      </w:r>
-    </w:p>
-    <w:p/>
-    <w:p>
-      <w:r>
-        <w:t>Cloern, J. E., and T. S. Schraga. 2016. USGS Measurements of Water Quality in San Francisco Bay (CA), 1969-2015 (ver. 3.0 June 2017). U. S. Geological Survey data release. doi:</w:t>
-      </w:r>
-      <w:r>
-        <w:t>https://doi.org/10.5066/F7TQ5ZPR</w:t>
-      </w:r>
-    </w:p>
-    <w:p/>
-    <w:p>
-      <w:r>
-        <w:t>Interagency Ecological Program (IEP), L. Damon, T. Tempel, and A. Chorazyczewski. 2020a. Interagency Ecological Program San Francisco Estuary 20mm Survey 1995 - 2020. Environmental Data Initiative. doi:</w:t>
-      </w:r>
-      <w:r>
-        <w:t>10.6073/PASTA/DA7269F6B68975232A2665B211E57229</w:t>
-      </w:r>
-    </w:p>
-    <w:p/>
-    <w:p>
-      <w:r>
-        <w:t>Interagency Ecological Program (IEP), L. Damon, T. Tempel, and A. Chorazyczewski. 2020b. Interagency Ecological Program San Francisco Estuary Spring Kodiak Trawl Survey 2002 - 2020. Environmental Data Initiative. doi:</w:t>
-      </w:r>
-      <w:r>
-        <w:t>10.6073/PASTA/2EDAAA415ABE672008E0AF7542AA5D31</w:t>
-      </w:r>
-    </w:p>
-    <w:p/>
-    <w:p>
-      <w:r>
-        <w:t>Interagency Ecological Program (IEP), M. Martinez, and S. Perry. 2021. Interagency Ecological Program: Discrete water quality monitoring in the Sacramento-San Joaquin Bay-Delta, collected by the Environmental Monitoring Program, 1975-2020. Environmental Data Initiative. doi:</w:t>
-      </w:r>
-      <w:r>
-        <w:t>10.6073/PASTA/31F724011CAE3D51B2C31C6D144B60B0</w:t>
-      </w:r>
+        <w:t>CDFW. 2021a. Fall Midwater Trawl data. https://filelib.wildlife.ca.gov/Public/TownetFallMidwaterTrawl/FMWT%20Data/.</w:t>
+      </w:r>
+    </w:p>
+    <w:p/>
+    <w:p>
+      <w:r>
+        <w:t>CDFW. 2021b. Summer Townet data. https://filelib.wildlife.ca.gov/Public/TownetFallMidwaterTrawl/TNS%20MS%20Access%20Data/TNS%20data/.</w:t>
+      </w:r>
+    </w:p>
+    <w:p/>
+    <w:p>
+      <w:r>
+        <w:t>CDFW. 2021c. Bay Study data. https://filelib.wildlife.ca.gov/Public/BayStudy/.</w:t>
+      </w:r>
+    </w:p>
+    <w:p/>
+    <w:p>
+      <w:proofErr w:type="spellStart"/>
+      <w:r>
+        <w:t>Cloern</w:t>
+      </w:r>
+      <w:proofErr w:type="spellEnd"/>
+      <w:r>
+        <w:t xml:space="preserve">, J. E., and T. S. Schraga. 2016. USGS Measurements of Water Quality in San Francisco Bay (CA), 1969-2015 (ver. 3.0 June 2017). U. S. Geological Survey data release. </w:t>
+      </w:r>
+      <w:proofErr w:type="spellStart"/>
+      <w:proofErr w:type="gramStart"/>
+      <w:r>
+        <w:t>doi:https</w:t>
+      </w:r>
+      <w:proofErr w:type="spellEnd"/>
+      <w:r>
+        <w:t>://doi.org/10.5066/F7TQ5ZPR</w:t>
+      </w:r>
+      <w:proofErr w:type="gramEnd"/>
+    </w:p>
+    <w:p/>
+    <w:p>
+      <w:r>
+        <w:t xml:space="preserve">Interagency Ecological Program (IEP), L. Damon, and A. </w:t>
+      </w:r>
+      <w:proofErr w:type="spellStart"/>
+      <w:r>
+        <w:t>Chorazyczewski</w:t>
+      </w:r>
+      <w:proofErr w:type="spellEnd"/>
+      <w:r>
+        <w:t xml:space="preserve">. 2021a. Interagency Ecological Program San Francisco Estuary 20mm Survey 1995 - 2021. </w:t>
+      </w:r>
+      <w:proofErr w:type="spellStart"/>
+      <w:r>
+        <w:t>ver</w:t>
+      </w:r>
+      <w:proofErr w:type="spellEnd"/>
+      <w:r>
+        <w:t xml:space="preserve"> 4. Environmental Data Initiative. doi:10.6073/pasta/32de8b7ffbe674bc6e79dbcd29ac1cc2</w:t>
+      </w:r>
+    </w:p>
+    <w:p/>
+    <w:p>
+      <w:r>
+        <w:t xml:space="preserve">Interagency Ecological Program (IEP), L. Damon, and A. </w:t>
+      </w:r>
+      <w:proofErr w:type="spellStart"/>
+      <w:r>
+        <w:t>Chorazyczewski</w:t>
+      </w:r>
+      <w:proofErr w:type="spellEnd"/>
+      <w:r>
+        <w:t>. 2021b. Interagency Ecological Program San Francisco Estuary Spring Kodiak Trawl Survey 2002 - 2021. ver4. Environmental Data Initiative. doi:10.6073/pasta/f0e2916f4a026f3f812a0855cee74a8d</w:t>
+      </w:r>
+    </w:p>
+    <w:p/>
+    <w:p>
+      <w:r>
+        <w:t xml:space="preserve">Interagency Ecological Program (IEP), L. Damon, T. Tempel, and A. </w:t>
+      </w:r>
+      <w:proofErr w:type="spellStart"/>
+      <w:r>
+        <w:t>Chorazyczewski</w:t>
+      </w:r>
+      <w:proofErr w:type="spellEnd"/>
+      <w:r>
+        <w:t xml:space="preserve">. 2021c. Interagency Ecological Program San Francisco Estuary Smelt Larva Survey 2009 – 2021. </w:t>
+      </w:r>
+      <w:proofErr w:type="spellStart"/>
+      <w:r>
+        <w:t>ver</w:t>
+      </w:r>
+      <w:proofErr w:type="spellEnd"/>
+      <w:r>
+        <w:t xml:space="preserve"> 4. Environmental Data Initiative. doi:10.6073/pasta/8e1ceb1c02fbc8b0ba7a6b58229109f2</w:t>
+      </w:r>
+    </w:p>
+    <w:p/>
+    <w:p>
+      <w:r>
+        <w:t xml:space="preserve">Interagency Ecological Program (IEP), S. Lesmeister, and J. Rinde. 2020a. Interagency Ecological Program: Discrete dissolved oxygen monitoring in the Stockton Deep Water Ship Channel, collected by the Environmental Monitoring Program, 1997-2018. </w:t>
+      </w:r>
+      <w:proofErr w:type="spellStart"/>
+      <w:r>
+        <w:t>ver</w:t>
+      </w:r>
+      <w:proofErr w:type="spellEnd"/>
+      <w:r>
+        <w:t xml:space="preserve"> 2. Environmental Data Initiative. doi:10.6073/PASTA/3268530C683726CD430C81894FFAD768</w:t>
+      </w:r>
+    </w:p>
+    <w:p/>
+    <w:p>
+      <w:r>
+        <w:t xml:space="preserve">Interagency Ecological Program (IEP), C. L. Pien, J. B. Adams, and N. Kwan. 2020b. Interagency Ecological Program: Zooplankton catch and water quality data from the Sacramento River floodplain and tidal slough, collected by the Yolo Bypass Fish Monitoring Program, 1998-2018. </w:t>
+      </w:r>
+      <w:proofErr w:type="spellStart"/>
+      <w:r>
+        <w:t>ver</w:t>
+      </w:r>
+      <w:proofErr w:type="spellEnd"/>
+      <w:r>
+        <w:t xml:space="preserve"> 2. Environmental Data Initiative. doi:10.6073/pasta/baad532af96cba1d58d43b89c08ca081</w:t>
+      </w:r>
+    </w:p>
+    <w:p/>
+    <w:p>
+      <w:r>
+        <w:t xml:space="preserve">Interagency Ecological Program (IEP), B. Schreier, B. Davis, and N. </w:t>
+      </w:r>
+      <w:proofErr w:type="spellStart"/>
+      <w:r>
+        <w:t>Ikemiyagi</w:t>
+      </w:r>
+      <w:proofErr w:type="spellEnd"/>
+      <w:r>
+        <w:t xml:space="preserve">. 2019. Interagency Ecological Program: Fish catch and water quality data from the Sacramento River floodplain and tidal slough, collected by the Yolo Bypass Fish Monitoring Program, 1998-2018. </w:t>
+      </w:r>
+      <w:proofErr w:type="spellStart"/>
+      <w:r>
+        <w:t>ver</w:t>
+      </w:r>
+      <w:proofErr w:type="spellEnd"/>
+      <w:r>
+        <w:t xml:space="preserve"> 2. Environmental Data Initiative. doi:10.6073/PASTA/B0B15AEF7F3B52D2C5ADC10004C05A6F</w:t>
+      </w:r>
+    </w:p>
+    <w:p/>
+    <w:p>
+      <w:r>
+        <w:t xml:space="preserve">Interagency Ecological Program, M. Martinez, and S. Perry. 2021a. Interagency Ecological Program: Discrete water quality monitoring in the Sacramento-San Joaquin Bay-Delta, collected by the Environmental Monitoring Program, 1975-2020. </w:t>
+      </w:r>
+      <w:proofErr w:type="spellStart"/>
+      <w:r>
+        <w:t>ver</w:t>
+      </w:r>
+      <w:proofErr w:type="spellEnd"/>
+      <w:r>
+        <w:t xml:space="preserve"> 4. Environmental Data Initiative. doi:10.6073/pasta/31f724011cae3d51b2c31c6d144b60b0</w:t>
+      </w:r>
+    </w:p>
+    <w:p/>
+    <w:p>
+      <w:r>
+        <w:t xml:space="preserve">Interagency Ecological Program, R. McKenzie, J. Speegle, A. Nanninga, and J. Hagen. 2021b. Interagency Ecological Program: Over four decades of juvenile fish monitoring data from the San Francisco Estuary, collected by the Delta Juvenile Fish Monitoring Program, 1976-2021. </w:t>
+      </w:r>
+      <w:proofErr w:type="spellStart"/>
+      <w:r>
+        <w:t>ver</w:t>
+      </w:r>
+      <w:proofErr w:type="spellEnd"/>
+      <w:r>
+        <w:t xml:space="preserve"> 8. Environmental Data Initiative. doi:10.6073/pasta/8dfe5eac4ecf157b7b91ced772aa214a</w:t>
+      </w:r>
+    </w:p>
+    <w:p/>
+    <w:p>
+      <w:r>
+        <w:t>O’Rear, T., J. Durand, and P. Moyle. 2021. Suisun Marsh Fish Study. https://watershed.ucdavis.edu/project/suisun-marsh-fish-study.</w:t>
+      </w:r>
+    </w:p>
+    <w:p/>
+    <w:p>
+      <w:r>
+        <w:t xml:space="preserve">Schraga, T. S., E. S. Nejad, C. A. Martin, and J. E. </w:t>
+      </w:r>
+      <w:proofErr w:type="spellStart"/>
+      <w:r>
+        <w:t>Cloern</w:t>
+      </w:r>
+      <w:proofErr w:type="spellEnd"/>
+      <w:r>
+        <w:t xml:space="preserve">. 2018. USGS measurements of water quality in San Francisco Bay (CA), beginning in 2016 (ver. 3.0, March 2020). U. S. Geological Survey data release. </w:t>
+      </w:r>
+      <w:proofErr w:type="spellStart"/>
+      <w:proofErr w:type="gramStart"/>
+      <w:r>
+        <w:t>doi:https</w:t>
+      </w:r>
+      <w:proofErr w:type="spellEnd"/>
+      <w:r>
+        <w:t>://doi.org/10.5066/F7D21WGF</w:t>
+      </w:r>
+      <w:proofErr w:type="gramEnd"/>
     </w:p>
     <w:p/>
     <w:p>
       <w:r>
         <w:lastRenderedPageBreak/>
-        <w:t>Interagency Ecological Program (IEP), R. McKenzie, J. Speegle, A. Nanninga, J. R. Cook, J. Hagen, and B. Mahardja. 2020c. Interagency Ecological Program: Over four decades of juvenile fish monitoring data from the San Francisco Estuary, collected by the Delta Juvenile Fish Monitoring Program, 1976-2019. Environmental Data Initiative. doi:</w:t>
-      </w:r>
-      <w:r>
-        <w:t>10.6073/PASTA/41B9EEBED270C0463B41C5795537CA7C</w:t>
-      </w:r>
-    </w:p>
-    <w:p/>
-    <w:p>
-      <w:r>
-        <w:t xml:space="preserve">O’Rear, T., J. Durand, and P. Moyle. 2020. Suisun Marsh Fish Study. </w:t>
-      </w:r>
-      <w:r>
-        <w:t>https://watershed.ucdavis.edu/project/suisun-marsh-fish-study</w:t>
-      </w:r>
-      <w:r>
-        <w:t>.</w:t>
-      </w:r>
-    </w:p>
-    <w:p/>
-    <w:p>
-      <w:r>
-        <w:t>Schraga, T. S., E. S. Nejad, C. A. Martin, and J. E. Cloern. 2018. USGS measurements of water quality in San Francisco Bay (CA), beginning in 2016 (ver. 3.0, March 2020). U. S. Geological Survey data release. doi:</w:t>
-      </w:r>
-      <w:r>
-        <w:t>https://doi.org/10.5066/F7D21WGF</w:t>
-      </w:r>
-    </w:p>
-    <w:p/>
-    <w:p>
-      <w:r>
-        <w:t>United States Fish And Wildlife Service, C. Johnston, S. Durkacz, and others. 2020. Interagency Ecological Program and US Fish and Wildlife Service: San Francisco Estuary Enhanced Delta Smelt Monitoring Program data, 2016-2020. Environmental Data Initiative. doi:</w:t>
-      </w:r>
-      <w:r>
-        <w:t>10.6073/PASTA/764F27FF6B0A7B11A487A71C90397084</w:t>
-      </w:r>
-    </w:p>
-    <w:p/>
-    <w:p>
-      <w:r>
-        <w:t>USBR, R. Dahlgren, L. Loken, and E. Van Nieuwenhuyse. 2020. Monthly vertical profiles of water quality in the Sacramento Deep Water Ship Channel 2012-2019.</w:t>
-      </w:r>
-    </w:p>
-    <w:p/>
+        <w:t xml:space="preserve">United States Fish </w:t>
+      </w:r>
+      <w:proofErr w:type="gramStart"/>
+      <w:r>
+        <w:t>And</w:t>
+      </w:r>
+      <w:proofErr w:type="gramEnd"/>
+      <w:r>
+        <w:t xml:space="preserve"> Wildlife Service, T. Senegal, R. Mckenzie, and others. 2021. Interagency Ecological Program and US Fish and Wildlife Service: San Francisco Estuary Enhanced Delta Smelt Monitoring Program data, 2016-2021. </w:t>
+      </w:r>
+      <w:proofErr w:type="spellStart"/>
+      <w:r>
+        <w:t>ver</w:t>
+      </w:r>
+      <w:proofErr w:type="spellEnd"/>
+      <w:r>
+        <w:t xml:space="preserve"> 7. Environmental Data Initiative. doi:10.6073/pasta/65f9297a7077320f4ba31c2acd685f93</w:t>
+      </w:r>
+    </w:p>
+    <w:p/>
+    <w:p>
+      <w:r>
+        <w:t xml:space="preserve">USBR, R. Dahlgren, L. Loken, and E. </w:t>
+      </w:r>
+      <w:proofErr w:type="gramStart"/>
+      <w:r>
+        <w:t>Van</w:t>
+      </w:r>
+      <w:proofErr w:type="gramEnd"/>
+      <w:r>
+        <w:t xml:space="preserve"> Nieuwenhuyse. 2020. Monthly vertical profiles of water quality in the Sacramento Deep Water Ship Channel 2012-2019.</w:t>
+      </w:r>
+    </w:p>
     <w:sectPr>
       <w:pgSz w:w="11906" w:h="16838"/>
       <w:pgMar w:top="1440" w:right="1440" w:bottom="1440" w:left="1440" w:header="720" w:footer="720" w:gutter="0"/>
@@ -995,7 +1344,6 @@
       <w:color w:val="000000" w:themeColor="text1"/>
       <w:sz w:val="22"/>
       <w:szCs w:val="22"/>
-      <w:lang/>
     </w:rPr>
     <w:tblPr>
       <w:tblStyleRowBandSize w:val="1"/>

</xml_diff>

<commit_message>
Working on EDI update for discretewq
</commit_message>
<xml_diff>
--- a/Data publication/metadata_templates/methods.docx
+++ b/Data publication/metadata_templates/methods.docx
@@ -129,7 +129,13 @@
       </w:r>
       <w:bookmarkStart w:id="0" w:name="_Hlk64471255"/>
       <w:r>
-        <w:t xml:space="preserve">(see provenance for citations) </w:t>
+        <w:t>(see provenance</w:t>
+      </w:r>
+      <w:r>
+        <w:t xml:space="preserve"> and below</w:t>
+      </w:r>
+      <w:r>
+        <w:t xml:space="preserve"> for citations) </w:t>
       </w:r>
       <w:bookmarkEnd w:id="0"/>
       <w:r>
@@ -357,6 +363,21 @@
       <w:r>
         <w:tab/>
       </w:r>
+      <w:r>
+        <w:t>EMP collected and preserved nutrients samples in accordance with standard protocols (</w:t>
+      </w:r>
+      <w:r>
+        <w:t>Interagency Ecological Program et al. 2021a</w:t>
+      </w:r>
+      <w:r>
+        <w:t xml:space="preserve">), after which they were processed in a lab. Nutrients were filtered in the field when applicable. USGS collected, preserved, and processed dissolved inorganic nutrients in a similar manner to EMP. Both </w:t>
+      </w:r>
+      <w:r>
+        <w:t>surveys</w:t>
+      </w:r>
+      <w:r>
+        <w:t xml:space="preserve"> collected water using a fixed flow-through pump.</w:t>
+      </w:r>
     </w:p>
     <w:p/>
     <w:p>
@@ -370,6 +391,7 @@
         <w:ind w:firstLine="720"/>
       </w:pPr>
       <w:r>
+        <w:lastRenderedPageBreak/>
         <w:t xml:space="preserve">From each dataset, we selected columns corresponding to the water quality variables of interest as well as important accessory information (date, time, </w:t>
       </w:r>
       <w:proofErr w:type="gramStart"/>
@@ -378,386 +400,370 @@
       </w:r>
       <w:proofErr w:type="gramEnd"/>
       <w:r>
-        <w:t xml:space="preserve">, longitude, depth, tide, and any notes). We then renamed variables for consistency and converted all variables to consistent units. Salinity was calculated from </w:t>
-      </w:r>
+        <w:t xml:space="preserve">, longitude, depth, tide, and any notes). We then renamed variables for consistency and converted all variables to consistent units. Salinity was calculated from specific conductivity using the ec2pss function from the </w:t>
+      </w:r>
+      <w:proofErr w:type="spellStart"/>
+      <w:r>
+        <w:t>wql</w:t>
+      </w:r>
+      <w:proofErr w:type="spellEnd"/>
+      <w:r>
+        <w:t xml:space="preserve"> R package (</w:t>
+      </w:r>
+      <w:proofErr w:type="spellStart"/>
+      <w:r>
+        <w:t>Jassby</w:t>
+      </w:r>
+      <w:proofErr w:type="spellEnd"/>
+      <w:r>
+        <w:t xml:space="preserve"> et al. 2017). This function uses the Practical Salinity Scale 1978 for salinities between 2 and 42 (</w:t>
+      </w:r>
+      <w:proofErr w:type="spellStart"/>
+      <w:r>
+        <w:t>Fofonoff</w:t>
+      </w:r>
+      <w:proofErr w:type="spellEnd"/>
+      <w:r>
+        <w:t xml:space="preserve"> and Millard Jr 1983) and the extension of the Practical Salinity Scale (Hill et al. 1986) for salinities below 2. Conductivity data were also retained in the integrated dataset. In most cases, latitude and longitude coordinates of the fixed sampling stations were retained. When these coordinates were not available (</w:t>
+      </w:r>
+      <w:proofErr w:type="gramStart"/>
+      <w:r>
+        <w:t>e.g.</w:t>
+      </w:r>
+      <w:proofErr w:type="gramEnd"/>
+      <w:r>
+        <w:t xml:space="preserve"> for non-fixed stations), we retained any coordinates that were recorded during the field sampling. To remove duplicate values from the dataset, only one set of values was retained for each recorded date, time, and location.</w:t>
+      </w:r>
+      <w:r>
+        <w:t xml:space="preserve"> All data integration code can be found in the </w:t>
+      </w:r>
+      <w:proofErr w:type="spellStart"/>
+      <w:r>
+        <w:t>discretewq</w:t>
+      </w:r>
+      <w:proofErr w:type="spellEnd"/>
+      <w:r>
+        <w:t xml:space="preserve"> R package </w:t>
+      </w:r>
+      <w:r>
+        <w:t>v</w:t>
+      </w:r>
+      <w:r>
+        <w:t>2</w:t>
+      </w:r>
+      <w:r>
+        <w:t>.</w:t>
+      </w:r>
+      <w:r>
+        <w:t>2</w:t>
+      </w:r>
+      <w:r>
+        <w:t xml:space="preserve">.0 </w:t>
+      </w:r>
+      <w:r>
+        <w:t>(</w:t>
+      </w:r>
+      <w:r>
+        <w:t>https://github.com/sbashevkin/discretewq</w:t>
+      </w:r>
+      <w:r>
+        <w:t xml:space="preserve">; </w:t>
+      </w:r>
+      <w:r>
+        <w:t xml:space="preserve">Bashevkin </w:t>
+      </w:r>
+      <w:r>
+        <w:t xml:space="preserve">and Perry </w:t>
+      </w:r>
+      <w:r>
+        <w:t>202</w:t>
+      </w:r>
+      <w:r>
+        <w:t>2</w:t>
+      </w:r>
+      <w:r>
+        <w:t xml:space="preserve">). </w:t>
+      </w:r>
+    </w:p>
+    <w:p/>
+    <w:p>
+      <w:r>
+        <w:t>4. Literature cited</w:t>
+      </w:r>
+    </w:p>
+    <w:p/>
+    <w:p>
+      <w:r>
+        <w:t xml:space="preserve">Bashevkin, S. M., and S. E. Perry. 2022. </w:t>
+      </w:r>
+      <w:proofErr w:type="spellStart"/>
+      <w:r>
+        <w:t>discretewq</w:t>
+      </w:r>
+      <w:proofErr w:type="spellEnd"/>
+      <w:r>
+        <w:t>: An Integrated Dataset of Discrete Water Quality in the San Francisco Estuary v2.2.0. Zenodo.</w:t>
+      </w:r>
+      <w:r>
+        <w:t xml:space="preserve"> </w:t>
+      </w:r>
+      <w:r>
+        <w:t>doi:10.5281/zenodo.5834909</w:t>
+      </w:r>
+    </w:p>
+    <w:p/>
+    <w:p>
+      <w:proofErr w:type="spellStart"/>
+      <w:r>
+        <w:t>Fofonoff</w:t>
+      </w:r>
+      <w:proofErr w:type="spellEnd"/>
+      <w:r>
+        <w:t>, N. P., and R. C. Millard Jr. 1983. Algorithms for the computation of fundamental properties of seawater. UNESCO Technical Papers in Marine Science 44.</w:t>
+      </w:r>
+    </w:p>
+    <w:p/>
+    <w:p>
+      <w:r>
+        <w:t>Hill, K., T. Dauphinee, and D. Woods. 1986. The extension of the Practical Salinity Scale 1978 to low salinities. IEEE Journal of Oceanic Engineering 11: 109–112.</w:t>
+      </w:r>
+    </w:p>
+    <w:p/>
+    <w:p>
+      <w:r>
+        <w:t xml:space="preserve">Jassby, A. D., J. E. Cloern, and J. Stachelek. 2017. </w:t>
+      </w:r>
+      <w:proofErr w:type="spellStart"/>
+      <w:r>
+        <w:t>wql</w:t>
+      </w:r>
+      <w:proofErr w:type="spellEnd"/>
+      <w:r>
+        <w:t>: Exploring Water Quality Monitoring Data.</w:t>
+      </w:r>
+    </w:p>
+    <w:p/>
+    <w:p>
+      <w:r>
+        <w:t>R Core Team. 2020. R: A Language and Environment for Statistical Computing, R Foundation for Statistical Computing.</w:t>
+      </w:r>
+    </w:p>
+    <w:p/>
+    <w:p>
+      <w:r>
+        <w:t>5. Data sources</w:t>
+      </w:r>
+    </w:p>
+    <w:p/>
+    <w:p>
+      <w:r>
+        <w:t>CDFW. 2021a. Fall Midwater Trawl data. https://filelib.wildlife.ca.gov/Public/TownetFallMidwaterTrawl/FMWT%20Data/.</w:t>
+      </w:r>
+    </w:p>
+    <w:p/>
+    <w:p>
+      <w:r>
+        <w:t>CDFW. 2021b. Summer Townet data. https://filelib.wildlife.ca.gov/Public/TownetFallMidwaterTrawl/TNS%20MS%20Access%20Data/TNS%20data/.</w:t>
+      </w:r>
+    </w:p>
+    <w:p/>
+    <w:p>
+      <w:r>
+        <w:t>CDFW. 2021c. Bay Study data. https://filelib.wildlife.ca.gov/Public/BayStudy/.</w:t>
+      </w:r>
+    </w:p>
+    <w:p/>
+    <w:p>
+      <w:proofErr w:type="spellStart"/>
+      <w:r>
+        <w:t>Cloern</w:t>
+      </w:r>
+      <w:proofErr w:type="spellEnd"/>
+      <w:r>
+        <w:t xml:space="preserve">, J. E., and T. S. Schraga. 2016. USGS Measurements of Water Quality in San Francisco Bay (CA), 1969-2015 (ver. 3.0 June 2017). U. S. Geological Survey data release. </w:t>
+      </w:r>
+      <w:proofErr w:type="spellStart"/>
+      <w:proofErr w:type="gramStart"/>
+      <w:r>
+        <w:t>doi:https</w:t>
+      </w:r>
+      <w:proofErr w:type="spellEnd"/>
+      <w:r>
+        <w:t>://doi.org/10.5066/F7TQ5ZPR</w:t>
+      </w:r>
+      <w:proofErr w:type="gramEnd"/>
+    </w:p>
+    <w:p/>
+    <w:p>
       <w:r>
         <w:lastRenderedPageBreak/>
-        <w:t xml:space="preserve">specific conductivity using the ec2pss function from the </w:t>
-      </w:r>
-      <w:proofErr w:type="spellStart"/>
-      <w:r>
-        <w:t>wql</w:t>
-      </w:r>
-      <w:proofErr w:type="spellEnd"/>
-      <w:r>
-        <w:t xml:space="preserve"> R package (</w:t>
-      </w:r>
-      <w:proofErr w:type="spellStart"/>
-      <w:r>
-        <w:t>Jassby</w:t>
-      </w:r>
-      <w:proofErr w:type="spellEnd"/>
-      <w:r>
-        <w:t xml:space="preserve"> et al. 2017). This function uses the Practical Salinity Scale 1978 for salinities between 2 and 42 (</w:t>
-      </w:r>
-      <w:proofErr w:type="spellStart"/>
-      <w:r>
-        <w:t>Fofonoff</w:t>
-      </w:r>
-      <w:proofErr w:type="spellEnd"/>
-      <w:r>
-        <w:t xml:space="preserve"> and Millard Jr 1983) and the extension of the Practical Salinity Scale (Hill et al. 1986) for salinities below 2. Conductivity data were also retained in the integrated dataset. In most cases, latitude and longitude coordinates of the fixed sampling stations were retained. When these coordinates were not available (</w:t>
-      </w:r>
+        <w:t xml:space="preserve">Interagency Ecological Program, L. Damon, and A. </w:t>
+      </w:r>
+      <w:proofErr w:type="spellStart"/>
+      <w:r>
+        <w:t>Chorazyczewski</w:t>
+      </w:r>
+      <w:proofErr w:type="spellEnd"/>
+      <w:r>
+        <w:t xml:space="preserve">. 2021a. Interagency Ecological Program San Francisco Estuary 20mm Survey 1995 - 2021. </w:t>
+      </w:r>
+      <w:proofErr w:type="spellStart"/>
+      <w:r>
+        <w:t>ver</w:t>
+      </w:r>
+      <w:proofErr w:type="spellEnd"/>
+      <w:r>
+        <w:t xml:space="preserve"> 4. Environmental Data Initiative. doi:10.6073/pasta/32de8b7ffbe674bc6e79dbcd29ac1cc2</w:t>
+      </w:r>
+    </w:p>
+    <w:p/>
+    <w:p>
+      <w:r>
+        <w:t xml:space="preserve">Interagency Ecological Program, L. Damon, and A. </w:t>
+      </w:r>
+      <w:proofErr w:type="spellStart"/>
+      <w:r>
+        <w:t>Chorazyczewski</w:t>
+      </w:r>
+      <w:proofErr w:type="spellEnd"/>
+      <w:r>
+        <w:t>. 2021b. Interagency Ecological Program San Francisco Estuary Spring Kodiak Trawl Survey 2002 - 2021. ver4. Environmental Data Initiative. doi:10.6073/pasta/f0e2916f4a026f3f812a0855cee74a8d</w:t>
+      </w:r>
+    </w:p>
+    <w:p/>
+    <w:p>
+      <w:r>
+        <w:t xml:space="preserve">Interagency Ecological Program, L. Damon, T. Tempel, and A. </w:t>
+      </w:r>
+      <w:proofErr w:type="spellStart"/>
+      <w:r>
+        <w:t>Chorazyczewski</w:t>
+      </w:r>
+      <w:proofErr w:type="spellEnd"/>
+      <w:r>
+        <w:t xml:space="preserve">. 2021c. Interagency Ecological Program San Francisco Estuary Smelt Larva Survey 2009 – 2021. </w:t>
+      </w:r>
+      <w:proofErr w:type="spellStart"/>
+      <w:r>
+        <w:t>ver</w:t>
+      </w:r>
+      <w:proofErr w:type="spellEnd"/>
+      <w:r>
+        <w:t xml:space="preserve"> 4. Environmental Data Initiative. doi:10.6073/pasta/8e1ceb1c02fbc8b0ba7a6b58229109f2</w:t>
+      </w:r>
+    </w:p>
+    <w:p/>
+    <w:p>
+      <w:r>
+        <w:t xml:space="preserve">Interagency Ecological Program, S. Lesmeister, and J. Rinde. 2020a. Interagency Ecological Program: Discrete dissolved oxygen monitoring in the Stockton Deep Water Ship Channel, collected by the Environmental Monitoring Program, 1997-2018. </w:t>
+      </w:r>
+      <w:proofErr w:type="spellStart"/>
+      <w:r>
+        <w:t>ver</w:t>
+      </w:r>
+      <w:proofErr w:type="spellEnd"/>
+      <w:r>
+        <w:t xml:space="preserve"> 2. Environmental Data Initiative. doi:10.6073/PASTA/3268530C683726CD430C81894FFAD768</w:t>
+      </w:r>
+    </w:p>
+    <w:p/>
+    <w:p>
+      <w:r>
+        <w:t xml:space="preserve">Interagency Ecological Program, M. Martinez, and S. Perry. 2021d. Interagency Ecological Program: Discrete water quality monitoring in the Sacramento-San Joaquin Bay-Delta, collected by the Environmental Monitoring Program, 1975-2020. </w:t>
+      </w:r>
+      <w:proofErr w:type="spellStart"/>
+      <w:r>
+        <w:t>ver</w:t>
+      </w:r>
+      <w:proofErr w:type="spellEnd"/>
+      <w:r>
+        <w:t xml:space="preserve"> 4. Environmental Data Initiative. doi:10.6073/pasta/31f724011cae3d51b2c31c6d144b60b0</w:t>
+      </w:r>
+    </w:p>
+    <w:p/>
+    <w:p>
+      <w:r>
+        <w:t xml:space="preserve">Interagency Ecological Program, R. McKenzie, J. Speegle, A. Nanninga, and J. Hagen. 2021e. Interagency Ecological Program: Over four decades of juvenile fish monitoring data from the San Francisco Estuary, collected by the Delta Juvenile Fish Monitoring Program, 1976-2021. </w:t>
+      </w:r>
+      <w:proofErr w:type="spellStart"/>
+      <w:r>
+        <w:t>ver</w:t>
+      </w:r>
+      <w:proofErr w:type="spellEnd"/>
+      <w:r>
+        <w:t xml:space="preserve"> 8. Environmental Data Initiative. doi:10.6073/pasta/8dfe5eac4ecf157b7b91ced772aa214a</w:t>
+      </w:r>
+    </w:p>
+    <w:p/>
+    <w:p>
+      <w:r>
+        <w:t xml:space="preserve">Interagency Ecological Program, C. L. Pien, J. B. Adams, and N. Kwan. 2020b. Interagency Ecological Program: Zooplankton catch and water quality data from the Sacramento River floodplain and tidal slough, collected by the Yolo Bypass Fish Monitoring Program, 1998-2018. </w:t>
+      </w:r>
+      <w:proofErr w:type="spellStart"/>
+      <w:r>
+        <w:t>ver</w:t>
+      </w:r>
+      <w:proofErr w:type="spellEnd"/>
+      <w:r>
+        <w:t xml:space="preserve"> 2. Environmental Data Initiative. doi:10.6073/pasta/baad532af96cba1d58d43b89c08ca081</w:t>
+      </w:r>
+    </w:p>
+    <w:p/>
+    <w:p>
+      <w:r>
+        <w:t xml:space="preserve">Interagency Ecological Program, B. Schreier, B. Davis, and N. </w:t>
+      </w:r>
+      <w:proofErr w:type="spellStart"/>
+      <w:r>
+        <w:t>Ikemiyagi</w:t>
+      </w:r>
+      <w:proofErr w:type="spellEnd"/>
+      <w:r>
+        <w:t xml:space="preserve">. 2019. Interagency Ecological Program: Fish catch and water quality data from the Sacramento River floodplain and tidal slough, collected by the Yolo Bypass Fish Monitoring Program, 1998-2018. </w:t>
+      </w:r>
+      <w:proofErr w:type="spellStart"/>
+      <w:r>
+        <w:t>ver</w:t>
+      </w:r>
+      <w:proofErr w:type="spellEnd"/>
+      <w:r>
+        <w:t xml:space="preserve"> 2. Environmental Data Initiative. doi:10.6073/PASTA/B0B15AEF7F3B52D2C5ADC10004C05A6F</w:t>
+      </w:r>
+    </w:p>
+    <w:p/>
+    <w:p>
+      <w:r>
+        <w:t>O’Rear, T., J. Durand, and P. Moyle. 2021. Suisun Marsh Fish Study. https://watershed.ucdavis.edu/project/suisun-marsh-fish-study.</w:t>
+      </w:r>
+    </w:p>
+    <w:p/>
+    <w:p>
+      <w:r>
+        <w:lastRenderedPageBreak/>
+        <w:t xml:space="preserve">Schraga, T. S., E. S. Nejad, C. A. Martin, and J. E. </w:t>
+      </w:r>
+      <w:proofErr w:type="spellStart"/>
+      <w:r>
+        <w:t>Cloern</w:t>
+      </w:r>
+      <w:proofErr w:type="spellEnd"/>
+      <w:r>
+        <w:t xml:space="preserve">. 2018. USGS measurements of water quality in San Francisco Bay (CA), beginning in 2016 (ver. 3.0, March 2020). U. S. Geological Survey data release. </w:t>
+      </w:r>
+      <w:proofErr w:type="spellStart"/>
       <w:proofErr w:type="gramStart"/>
       <w:r>
-        <w:t>e.g.</w:t>
+        <w:t>doi:https</w:t>
+      </w:r>
+      <w:proofErr w:type="spellEnd"/>
+      <w:r>
+        <w:t>://doi.org/10.5066/F7D21WGF</w:t>
       </w:r>
       <w:proofErr w:type="gramEnd"/>
-      <w:r>
-        <w:t xml:space="preserve"> for non-fixed stations), we retained any coordinates that were recorded during the field sampling. To remove duplicate values from the dataset, only one set of values was retained for each recorded date, time, and location.</w:t>
-      </w:r>
-      <w:r>
-        <w:t xml:space="preserve"> All data integration code can be found in the </w:t>
-      </w:r>
-      <w:proofErr w:type="spellStart"/>
-      <w:r>
-        <w:t>discretewq</w:t>
-      </w:r>
-      <w:proofErr w:type="spellEnd"/>
-      <w:r>
-        <w:t xml:space="preserve"> R package </w:t>
-      </w:r>
-      <w:r>
-        <w:t>v</w:t>
-      </w:r>
-      <w:r>
-        <w:t>2</w:t>
-      </w:r>
-      <w:r>
-        <w:t>.</w:t>
-      </w:r>
-      <w:r>
-        <w:t>2</w:t>
-      </w:r>
-      <w:r>
-        <w:t xml:space="preserve">.0 </w:t>
-      </w:r>
-      <w:r>
-        <w:t>(</w:t>
-      </w:r>
-      <w:r>
-        <w:t>https://github.com/sbashevkin/discretewq</w:t>
-      </w:r>
-      <w:r>
-        <w:t xml:space="preserve">; </w:t>
-      </w:r>
-      <w:r>
-        <w:t xml:space="preserve">Bashevkin </w:t>
-      </w:r>
-      <w:r>
-        <w:t xml:space="preserve">and Perry </w:t>
-      </w:r>
-      <w:r>
-        <w:t>202</w:t>
-      </w:r>
-      <w:r>
-        <w:t>2</w:t>
-      </w:r>
-      <w:r>
-        <w:t xml:space="preserve">). </w:t>
-      </w:r>
-    </w:p>
-    <w:p/>
-    <w:p>
-      <w:r>
-        <w:t>4. Literature cited</w:t>
-      </w:r>
-    </w:p>
-    <w:p/>
-    <w:p>
-      <w:r>
-        <w:t xml:space="preserve">Bashevkin, S. M., and S. E. Perry. 2022. </w:t>
-      </w:r>
-      <w:proofErr w:type="spellStart"/>
-      <w:r>
-        <w:t>discretewq</w:t>
-      </w:r>
-      <w:proofErr w:type="spellEnd"/>
-      <w:r>
-        <w:t>: An Integrated Dataset of Discrete Water Quality in the San Francisco Estuary v2.2.0. Zenodo.</w:t>
-      </w:r>
-      <w:r>
-        <w:t xml:space="preserve"> </w:t>
-      </w:r>
-      <w:r>
-        <w:t>doi:10.5281/zenodo.5834909</w:t>
-      </w:r>
-    </w:p>
-    <w:p/>
-    <w:p>
-      <w:proofErr w:type="spellStart"/>
-      <w:r>
-        <w:t>Fofonoff</w:t>
-      </w:r>
-      <w:proofErr w:type="spellEnd"/>
-      <w:r>
-        <w:t>, N. P., and R. C. Millard Jr. 1983. Algorithms for the computation of fundamental properties of seawater. UNESCO Technical Papers in Marine Science 44.</w:t>
-      </w:r>
-    </w:p>
-    <w:p/>
-    <w:p>
-      <w:r>
-        <w:t>Hill, K., T. Dauphinee, and D. Woods. 1986. The extension of the Practical Salinity Scale 1978 to low salinities. IEEE Journal of Oceanic Engineering 11: 109–112.</w:t>
-      </w:r>
-    </w:p>
-    <w:p/>
-    <w:p>
-      <w:proofErr w:type="spellStart"/>
-      <w:r>
-        <w:t>Jassby</w:t>
-      </w:r>
-      <w:proofErr w:type="spellEnd"/>
-      <w:r>
-        <w:t xml:space="preserve">, A. D., J. E. </w:t>
-      </w:r>
-      <w:proofErr w:type="spellStart"/>
-      <w:r>
-        <w:t>Cloern</w:t>
-      </w:r>
-      <w:proofErr w:type="spellEnd"/>
-      <w:r>
-        <w:t xml:space="preserve">, and J. Stachelek. 2017. </w:t>
-      </w:r>
-      <w:proofErr w:type="spellStart"/>
-      <w:r>
-        <w:t>wql</w:t>
-      </w:r>
-      <w:proofErr w:type="spellEnd"/>
-      <w:r>
-        <w:t>: Exploring Water Quality Monitoring Data.</w:t>
-      </w:r>
-    </w:p>
-    <w:p/>
-    <w:p>
-      <w:r>
-        <w:t>R Core Team. 2020. R: A Language and Environment for Statistical Computing, R Foundation for Statistical Computing.</w:t>
-      </w:r>
-    </w:p>
-    <w:p/>
-    <w:p>
-      <w:r>
-        <w:t>5. Data sources</w:t>
-      </w:r>
-    </w:p>
-    <w:p/>
-    <w:p>
-      <w:r>
-        <w:t>CDFW. 2021a. Fall Midwater Trawl data. https://filelib.wildlife.ca.gov/Public/TownetFallMidwaterTrawl/FMWT%20Data/.</w:t>
-      </w:r>
-    </w:p>
-    <w:p/>
-    <w:p>
-      <w:r>
-        <w:t>CDFW. 2021b. Summer Townet data. https://filelib.wildlife.ca.gov/Public/TownetFallMidwaterTrawl/TNS%20MS%20Access%20Data/TNS%20data/.</w:t>
-      </w:r>
-    </w:p>
-    <w:p/>
-    <w:p>
-      <w:r>
-        <w:t>CDFW. 2021c. Bay Study data. https://filelib.wildlife.ca.gov/Public/BayStudy/.</w:t>
-      </w:r>
-    </w:p>
-    <w:p/>
-    <w:p>
-      <w:proofErr w:type="spellStart"/>
-      <w:r>
-        <w:t>Cloern</w:t>
-      </w:r>
-      <w:proofErr w:type="spellEnd"/>
-      <w:r>
-        <w:t xml:space="preserve">, J. E., and T. S. Schraga. 2016. USGS Measurements of Water Quality in San Francisco Bay (CA), 1969-2015 (ver. 3.0 June 2017). U. S. Geological Survey data release. </w:t>
-      </w:r>
-      <w:proofErr w:type="spellStart"/>
-      <w:proofErr w:type="gramStart"/>
-      <w:r>
-        <w:t>doi:https</w:t>
-      </w:r>
-      <w:proofErr w:type="spellEnd"/>
-      <w:r>
-        <w:t>://doi.org/10.5066/F7TQ5ZPR</w:t>
-      </w:r>
-      <w:proofErr w:type="gramEnd"/>
-    </w:p>
-    <w:p/>
-    <w:p>
-      <w:r>
-        <w:t xml:space="preserve">Interagency Ecological Program (IEP), L. Damon, and A. </w:t>
-      </w:r>
-      <w:proofErr w:type="spellStart"/>
-      <w:r>
-        <w:t>Chorazyczewski</w:t>
-      </w:r>
-      <w:proofErr w:type="spellEnd"/>
-      <w:r>
-        <w:t xml:space="preserve">. 2021a. Interagency Ecological Program San Francisco Estuary 20mm Survey 1995 - 2021. </w:t>
-      </w:r>
-      <w:proofErr w:type="spellStart"/>
-      <w:r>
-        <w:t>ver</w:t>
-      </w:r>
-      <w:proofErr w:type="spellEnd"/>
-      <w:r>
-        <w:t xml:space="preserve"> 4. Environmental Data Initiative. doi:10.6073/pasta/32de8b7ffbe674bc6e79dbcd29ac1cc2</w:t>
-      </w:r>
-    </w:p>
-    <w:p/>
-    <w:p>
-      <w:r>
-        <w:t xml:space="preserve">Interagency Ecological Program (IEP), L. Damon, and A. </w:t>
-      </w:r>
-      <w:proofErr w:type="spellStart"/>
-      <w:r>
-        <w:t>Chorazyczewski</w:t>
-      </w:r>
-      <w:proofErr w:type="spellEnd"/>
-      <w:r>
-        <w:t>. 2021b. Interagency Ecological Program San Francisco Estuary Spring Kodiak Trawl Survey 2002 - 2021. ver4. Environmental Data Initiative. doi:10.6073/pasta/f0e2916f4a026f3f812a0855cee74a8d</w:t>
-      </w:r>
-    </w:p>
-    <w:p/>
-    <w:p>
-      <w:r>
-        <w:t xml:space="preserve">Interagency Ecological Program (IEP), L. Damon, T. Tempel, and A. </w:t>
-      </w:r>
-      <w:proofErr w:type="spellStart"/>
-      <w:r>
-        <w:t>Chorazyczewski</w:t>
-      </w:r>
-      <w:proofErr w:type="spellEnd"/>
-      <w:r>
-        <w:t xml:space="preserve">. 2021c. Interagency Ecological Program San Francisco Estuary Smelt Larva Survey 2009 – 2021. </w:t>
-      </w:r>
-      <w:proofErr w:type="spellStart"/>
-      <w:r>
-        <w:t>ver</w:t>
-      </w:r>
-      <w:proofErr w:type="spellEnd"/>
-      <w:r>
-        <w:t xml:space="preserve"> 4. Environmental Data Initiative. doi:10.6073/pasta/8e1ceb1c02fbc8b0ba7a6b58229109f2</w:t>
-      </w:r>
-    </w:p>
-    <w:p/>
-    <w:p>
-      <w:r>
-        <w:t xml:space="preserve">Interagency Ecological Program (IEP), S. Lesmeister, and J. Rinde. 2020a. Interagency Ecological Program: Discrete dissolved oxygen monitoring in the Stockton Deep Water Ship Channel, collected by the Environmental Monitoring Program, 1997-2018. </w:t>
-      </w:r>
-      <w:proofErr w:type="spellStart"/>
-      <w:r>
-        <w:t>ver</w:t>
-      </w:r>
-      <w:proofErr w:type="spellEnd"/>
-      <w:r>
-        <w:t xml:space="preserve"> 2. Environmental Data Initiative. doi:10.6073/PASTA/3268530C683726CD430C81894FFAD768</w:t>
-      </w:r>
-    </w:p>
-    <w:p/>
-    <w:p>
-      <w:r>
-        <w:t xml:space="preserve">Interagency Ecological Program (IEP), C. L. Pien, J. B. Adams, and N. Kwan. 2020b. Interagency Ecological Program: Zooplankton catch and water quality data from the Sacramento River floodplain and tidal slough, collected by the Yolo Bypass Fish Monitoring Program, 1998-2018. </w:t>
-      </w:r>
-      <w:proofErr w:type="spellStart"/>
-      <w:r>
-        <w:t>ver</w:t>
-      </w:r>
-      <w:proofErr w:type="spellEnd"/>
-      <w:r>
-        <w:t xml:space="preserve"> 2. Environmental Data Initiative. doi:10.6073/pasta/baad532af96cba1d58d43b89c08ca081</w:t>
-      </w:r>
-    </w:p>
-    <w:p/>
-    <w:p>
-      <w:r>
-        <w:t xml:space="preserve">Interagency Ecological Program (IEP), B. Schreier, B. Davis, and N. </w:t>
-      </w:r>
-      <w:proofErr w:type="spellStart"/>
-      <w:r>
-        <w:t>Ikemiyagi</w:t>
-      </w:r>
-      <w:proofErr w:type="spellEnd"/>
-      <w:r>
-        <w:t xml:space="preserve">. 2019. Interagency Ecological Program: Fish catch and water quality data from the Sacramento River floodplain and tidal slough, collected by the Yolo Bypass Fish Monitoring Program, 1998-2018. </w:t>
-      </w:r>
-      <w:proofErr w:type="spellStart"/>
-      <w:r>
-        <w:t>ver</w:t>
-      </w:r>
-      <w:proofErr w:type="spellEnd"/>
-      <w:r>
-        <w:t xml:space="preserve"> 2. Environmental Data Initiative. doi:10.6073/PASTA/B0B15AEF7F3B52D2C5ADC10004C05A6F</w:t>
-      </w:r>
-    </w:p>
-    <w:p/>
-    <w:p>
-      <w:r>
-        <w:t xml:space="preserve">Interagency Ecological Program, M. Martinez, and S. Perry. 2021a. Interagency Ecological Program: Discrete water quality monitoring in the Sacramento-San Joaquin Bay-Delta, collected by the Environmental Monitoring Program, 1975-2020. </w:t>
-      </w:r>
-      <w:proofErr w:type="spellStart"/>
-      <w:r>
-        <w:t>ver</w:t>
-      </w:r>
-      <w:proofErr w:type="spellEnd"/>
-      <w:r>
-        <w:t xml:space="preserve"> 4. Environmental Data Initiative. doi:10.6073/pasta/31f724011cae3d51b2c31c6d144b60b0</w:t>
-      </w:r>
-    </w:p>
-    <w:p/>
-    <w:p>
-      <w:r>
-        <w:t xml:space="preserve">Interagency Ecological Program, R. McKenzie, J. Speegle, A. Nanninga, and J. Hagen. 2021b. Interagency Ecological Program: Over four decades of juvenile fish monitoring data from the San Francisco Estuary, collected by the Delta Juvenile Fish Monitoring Program, 1976-2021. </w:t>
-      </w:r>
-      <w:proofErr w:type="spellStart"/>
-      <w:r>
-        <w:t>ver</w:t>
-      </w:r>
-      <w:proofErr w:type="spellEnd"/>
-      <w:r>
-        <w:t xml:space="preserve"> 8. Environmental Data Initiative. doi:10.6073/pasta/8dfe5eac4ecf157b7b91ced772aa214a</w:t>
-      </w:r>
-    </w:p>
-    <w:p/>
-    <w:p>
-      <w:r>
-        <w:t>O’Rear, T., J. Durand, and P. Moyle. 2021. Suisun Marsh Fish Study. https://watershed.ucdavis.edu/project/suisun-marsh-fish-study.</w:t>
-      </w:r>
-    </w:p>
-    <w:p/>
-    <w:p>
-      <w:r>
-        <w:t xml:space="preserve">Schraga, T. S., E. S. Nejad, C. A. Martin, and J. E. </w:t>
-      </w:r>
-      <w:proofErr w:type="spellStart"/>
-      <w:r>
-        <w:t>Cloern</w:t>
-      </w:r>
-      <w:proofErr w:type="spellEnd"/>
-      <w:r>
-        <w:t xml:space="preserve">. 2018. USGS measurements of water quality in San Francisco Bay (CA), beginning in 2016 (ver. 3.0, March 2020). U. S. Geological Survey data release. </w:t>
-      </w:r>
-      <w:proofErr w:type="spellStart"/>
-      <w:proofErr w:type="gramStart"/>
-      <w:r>
-        <w:t>doi:https</w:t>
-      </w:r>
-      <w:proofErr w:type="spellEnd"/>
-      <w:r>
-        <w:t>://doi.org/10.5066/F7D21WGF</w:t>
-      </w:r>
-      <w:proofErr w:type="gramEnd"/>
-    </w:p>
-    <w:p/>
-    <w:p>
-      <w:r>
-        <w:lastRenderedPageBreak/>
+    </w:p>
+    <w:p/>
+    <w:p>
+      <w:r>
         <w:t xml:space="preserve">United States Fish </w:t>
       </w:r>
       <w:proofErr w:type="gramStart"/>

</xml_diff>

<commit_message>
Updating data publication to account for fixing the YBFMP Secchi depth units
</commit_message>
<xml_diff>
--- a/Data publication/metadata_templates/methods.docx
+++ b/Data publication/metadata_templates/methods.docx
@@ -42,7 +42,7 @@
         <w:t>.</w:t>
       </w:r>
       <w:r>
-        <w:t>1</w:t>
+        <w:t>2</w:t>
       </w:r>
       <w:r>
         <w:t xml:space="preserve">: </w:t>
@@ -576,7 +576,7 @@
         <w:t>.</w:t>
       </w:r>
       <w:r>
-        <w:t>1</w:t>
+        <w:t>2</w:t>
       </w:r>
       <w:r>
         <w:t xml:space="preserve"> </w:t>
@@ -626,7 +626,16 @@
       </w:r>
       <w:proofErr w:type="spellEnd"/>
       <w:r>
-        <w:t>: An Integrated Dataset of Discrete Water Quality in the San Francisco Estuary v2.3.1. Zenodo. doi:10.5281/zenodo.6335814</w:t>
+        <w:t>: An Integrated Dataset of Discrete Water Quality in the San Francisco Estuary v2.3.</w:t>
+      </w:r>
+      <w:r>
+        <w:t>2</w:t>
+      </w:r>
+      <w:r>
+        <w:t>. Zenodo. doi:</w:t>
+      </w:r>
+      <w:r>
+        <w:t>10.5281/zenodo.6390964</w:t>
       </w:r>
     </w:p>
     <w:p/>

</xml_diff>